<commit_message>
Ejercicios 6 - 9 Realizados
</commit_message>
<xml_diff>
--- a/Algoritmo-9/Algoritmo 9.docx
+++ b/Algoritmo-9/Algoritmo 9.docx
@@ -1,13 +1,41 @@
 
 <file path=word/document.xml><?xml version="1.0" encoding="utf-8"?>
-<w:document xmlns:wpc="http://schemas.microsoft.com/office/word/2010/wordprocessingCanvas" xmlns:cx="http://schemas.microsoft.com/office/drawing/2014/chartex" xmlns:cx1="http://schemas.microsoft.com/office/drawing/2015/9/8/chartex" xmlns:cx2="http://schemas.microsoft.com/office/drawing/2015/10/21/chartex" xmlns:cx3="http://schemas.microsoft.com/office/drawing/2016/5/9/chartex" xmlns:cx4="http://schemas.microsoft.com/office/drawing/2016/5/10/chartex" xmlns:cx5="http://schemas.microsoft.com/office/drawing/2016/5/11/chartex" xmlns:cx6="http://schemas.microsoft.com/office/drawing/2016/5/12/chartex" xmlns:cx7="http://schemas.microsoft.com/office/drawing/2016/5/13/chartex" xmlns:cx8="http://schemas.microsoft.com/office/drawing/2016/5/14/chartex" xmlns:mc="http://schemas.openxmlformats.org/markup-compatibility/2006" xmlns:aink="http://schemas.microsoft.com/office/drawing/2016/ink" xmlns:am3d="http://schemas.microsoft.com/office/drawing/2017/model3d" xmlns:o="urn:schemas-microsoft-com:office:office" xmlns:r="http://schemas.openxmlformats.org/officeDocument/2006/relationships" xmlns:m="http://schemas.openxmlformats.org/officeDocument/2006/math" xmlns:v="urn:schemas-microsoft-com:vml" xmlns:wp14="http://schemas.microsoft.com/office/word/2010/wordprocessingDrawing" xmlns:wp="http://schemas.openxmlformats.org/drawingml/2006/wordprocessingDrawing" xmlns:w10="urn:schemas-microsoft-com:office:word" xmlns:w="http://schemas.openxmlformats.org/wordprocessingml/2006/main" xmlns:w14="http://schemas.microsoft.com/office/word/2010/wordml" xmlns:w15="http://schemas.microsoft.com/office/word/2012/wordml" xmlns:w16cid="http://schemas.microsoft.com/office/word/2016/wordml/cid" xmlns:w16se="http://schemas.microsoft.com/office/word/2015/wordml/symex" xmlns:wpg="http://schemas.microsoft.com/office/word/2010/wordprocessingGroup" xmlns:wpi="http://schemas.microsoft.com/office/word/2010/wordprocessingInk" xmlns:wne="http://schemas.microsoft.com/office/word/2006/wordml" xmlns:wps="http://schemas.microsoft.com/office/word/2010/wordprocessingShape" mc:Ignorable="w14 w15 w16se w16cid wp14">
+<w:document xmlns:wpc="http://schemas.microsoft.com/office/word/2010/wordprocessingCanvas" xmlns:cx="http://schemas.microsoft.com/office/drawing/2014/chartex" xmlns:cx1="http://schemas.microsoft.com/office/drawing/2015/9/8/chartex" xmlns:cx2="http://schemas.microsoft.com/office/drawing/2015/10/21/chartex" xmlns:cx3="http://schemas.microsoft.com/office/drawing/2016/5/9/chartex" xmlns:cx4="http://schemas.microsoft.com/office/drawing/2016/5/10/chartex" xmlns:cx5="http://schemas.microsoft.com/office/drawing/2016/5/11/chartex" xmlns:cx6="http://schemas.microsoft.com/office/drawing/2016/5/12/chartex" xmlns:cx7="http://schemas.microsoft.com/office/drawing/2016/5/13/chartex" xmlns:cx8="http://schemas.microsoft.com/office/drawing/2016/5/14/chartex" xmlns:mc="http://schemas.openxmlformats.org/markup-compatibility/2006" xmlns:aink="http://schemas.microsoft.com/office/drawing/2016/ink" xmlns:am3d="http://schemas.microsoft.com/office/drawing/2017/model3d" xmlns:o="urn:schemas-microsoft-com:office:office" xmlns:oel="http://schemas.microsoft.com/office/2019/extlst" xmlns:r="http://schemas.openxmlformats.org/officeDocument/2006/relationships" xmlns:m="http://schemas.openxmlformats.org/officeDocument/2006/math" xmlns:v="urn:schemas-microsoft-com:vml" xmlns:wp14="http://schemas.microsoft.com/office/word/2010/wordprocessingDrawing" xmlns:wp="http://schemas.openxmlformats.org/drawingml/2006/wordprocessingDrawing" xmlns:w10="urn:schemas-microsoft-com:office:word" xmlns:w="http://schemas.openxmlformats.org/wordprocessingml/2006/main" xmlns:w14="http://schemas.microsoft.com/office/word/2010/wordml" xmlns:w15="http://schemas.microsoft.com/office/word/2012/wordml" xmlns:w16cex="http://schemas.microsoft.com/office/word/2018/wordml/cex" xmlns:w16cid="http://schemas.microsoft.com/office/word/2016/wordml/cid" xmlns:w16="http://schemas.microsoft.com/office/word/2018/wordml" xmlns:w16sdtdh="http://schemas.microsoft.com/office/word/2020/wordml/sdtdatahash" xmlns:w16se="http://schemas.microsoft.com/office/word/2015/wordml/symex" xmlns:wpg="http://schemas.microsoft.com/office/word/2010/wordprocessingGroup" xmlns:wpi="http://schemas.microsoft.com/office/word/2010/wordprocessingInk" xmlns:wne="http://schemas.microsoft.com/office/word/2006/wordml" xmlns:wps="http://schemas.microsoft.com/office/word/2010/wordprocessingShape" mc:Ignorable="w14 w15 w16se w16cid w16 w16cex w16sdtdh wp14">
   <w:body>
     <w:p>
-      <w:pPr>
-        <w:jc w:val="center"/>
-      </w:pPr>
-      <w:r>
-        <w:t>Algoritmo 9</w:t>
+      <w:r>
+        <w:t>Algoritmo-9</w:t>
+      </w:r>
+    </w:p>
+    <w:p>
+      <w:r>
+        <w:t>El programa debe calcular el área del polígono. La figura se compone de un cuadrado perfecto (A), tres triángulos rectángulos iguales (B, C, E), cuya base mide lo mismo que uno de los lados del cuadrado, y un rectángulo cuyo ancho mide lo mismo que uno de los lados del cuadrado, mientras que la altura mide lo mismo que la altura de los triángulos. Se pide que haga un programa que calcule el área total.</w:t>
+      </w:r>
+    </w:p>
+    <w:p/>
+    <w:p>
+      <w:r>
+        <w:t>Por cultura general, sabemos que el área de un rectángulo se calcula multiplicando su base por su altura; el área de un triángulo rectángulo se calcula multiplicando su base por su altura, y luego dividiendo el resultado entre dos; finalmente, el área de un cuadrado se calcula elevando al cuadrado la medida de uno de sus lados.</w:t>
+      </w:r>
+    </w:p>
+    <w:p/>
+    <w:p>
+      <w:r>
+        <w:t>La parte interesante de este problema es determinar el mínimo número de datos que hay que preguntar.</w:t>
+      </w:r>
+    </w:p>
+    <w:p/>
+    <w:p>
+      <w:pPr>
+        <w:rPr>
+          <w:rStyle w:val="Referenciaintensa"/>
+        </w:rPr>
+      </w:pPr>
+      <w:r>
+        <w:rPr>
+          <w:rStyle w:val="Referenciaintensa"/>
+        </w:rPr>
+        <w:t xml:space="preserve">Resolución: </w:t>
       </w:r>
     </w:p>
     <w:p>
@@ -17,8 +45,14 @@
           <w:ilvl w:val="0"/>
           <w:numId w:val="1"/>
         </w:numPr>
-      </w:pPr>
-      <w:r>
+        <w:rPr>
+          <w:rStyle w:val="Referenciaintensa"/>
+        </w:rPr>
+      </w:pPr>
+      <w:r>
+        <w:rPr>
+          <w:rStyle w:val="Referenciaintensa"/>
+        </w:rPr>
         <w:t>Inicio</w:t>
       </w:r>
     </w:p>
@@ -29,9 +63,21 @@
           <w:ilvl w:val="0"/>
           <w:numId w:val="1"/>
         </w:numPr>
-      </w:pPr>
-      <w:r>
-        <w:t>Pedir la longitud de la base del triangulo</w:t>
+        <w:rPr>
+          <w:rStyle w:val="Referenciaintensa"/>
+        </w:rPr>
+      </w:pPr>
+      <w:r>
+        <w:rPr>
+          <w:rStyle w:val="Referenciaintensa"/>
+        </w:rPr>
+        <w:t xml:space="preserve">Pedir </w:t>
+      </w:r>
+      <w:r>
+        <w:rPr>
+          <w:rStyle w:val="Referenciaintensa"/>
+        </w:rPr>
+        <w:t>la longitud de un lado del cuadrado</w:t>
       </w:r>
     </w:p>
     <w:p>
@@ -41,12 +87,237 @@
           <w:ilvl w:val="0"/>
           <w:numId w:val="1"/>
         </w:numPr>
-      </w:pPr>
-      <w:r>
-        <w:t>Fin  :v</w:t>
-      </w:r>
-      <w:bookmarkStart w:id="0" w:name="_GoBack"/>
-      <w:bookmarkEnd w:id="0"/>
+        <w:rPr>
+          <w:rStyle w:val="Referenciaintensa"/>
+        </w:rPr>
+      </w:pPr>
+      <w:r>
+        <w:rPr>
+          <w:rStyle w:val="Referenciaintensa"/>
+        </w:rPr>
+        <w:t>Leer la longitud de un lado del cuadrado. (longitudCuadrado)</w:t>
+      </w:r>
+    </w:p>
+    <w:p>
+      <w:pPr>
+        <w:pStyle w:val="Prrafodelista"/>
+        <w:numPr>
+          <w:ilvl w:val="0"/>
+          <w:numId w:val="1"/>
+        </w:numPr>
+        <w:rPr>
+          <w:rStyle w:val="Referenciaintensa"/>
+        </w:rPr>
+      </w:pPr>
+      <w:r>
+        <w:rPr>
+          <w:rStyle w:val="Referenciaintensa"/>
+        </w:rPr>
+        <w:t xml:space="preserve">Pedir la altura de cualquier triángulo </w:t>
+      </w:r>
+    </w:p>
+    <w:p>
+      <w:pPr>
+        <w:pStyle w:val="Prrafodelista"/>
+        <w:numPr>
+          <w:ilvl w:val="0"/>
+          <w:numId w:val="1"/>
+        </w:numPr>
+        <w:rPr>
+          <w:rStyle w:val="Referenciaintensa"/>
+        </w:rPr>
+      </w:pPr>
+      <w:r>
+        <w:rPr>
+          <w:rStyle w:val="Referenciaintensa"/>
+        </w:rPr>
+        <w:t>Leer la altura del triángulo. (alturaTriangulo)</w:t>
+      </w:r>
+    </w:p>
+    <w:p>
+      <w:pPr>
+        <w:pStyle w:val="Prrafodelista"/>
+        <w:rPr>
+          <w:rStyle w:val="Referenciaintensa"/>
+        </w:rPr>
+      </w:pPr>
+    </w:p>
+    <w:p>
+      <w:pPr>
+        <w:pStyle w:val="Prrafodelista"/>
+        <w:numPr>
+          <w:ilvl w:val="0"/>
+          <w:numId w:val="1"/>
+        </w:numPr>
+        <w:rPr>
+          <w:rStyle w:val="Referenciaintensa"/>
+        </w:rPr>
+      </w:pPr>
+      <w:r>
+        <w:rPr>
+          <w:rStyle w:val="Referenciaintensa"/>
+        </w:rPr>
+        <w:t>Calcular el área del cuadrado. (areaCuadrado = longitudCuadrado * longitudCuadrado)</w:t>
+      </w:r>
+    </w:p>
+    <w:p>
+      <w:pPr>
+        <w:pStyle w:val="Prrafodelista"/>
+        <w:numPr>
+          <w:ilvl w:val="0"/>
+          <w:numId w:val="1"/>
+        </w:numPr>
+        <w:rPr>
+          <w:rStyle w:val="Referenciaintensa"/>
+        </w:rPr>
+      </w:pPr>
+      <w:r>
+        <w:rPr>
+          <w:rStyle w:val="Referenciaintensa"/>
+        </w:rPr>
+        <w:t>Calcular el área de los 3 triángulos. (areaTriangulos = ( (longitudCuadrado * alturaTriangulo) / 2 )* 3)</w:t>
+      </w:r>
+    </w:p>
+    <w:p>
+      <w:pPr>
+        <w:pStyle w:val="Prrafodelista"/>
+        <w:numPr>
+          <w:ilvl w:val="0"/>
+          <w:numId w:val="1"/>
+        </w:numPr>
+        <w:rPr>
+          <w:rStyle w:val="Referenciaintensa"/>
+        </w:rPr>
+      </w:pPr>
+      <w:r>
+        <w:rPr>
+          <w:rStyle w:val="Referenciaintensa"/>
+        </w:rPr>
+        <w:t>Calcular el área del rectángulo. (areaRectangulo = alturaTriangulo * longitudCuadrado)</w:t>
+      </w:r>
+    </w:p>
+    <w:p>
+      <w:pPr>
+        <w:pStyle w:val="Prrafodelista"/>
+        <w:numPr>
+          <w:ilvl w:val="0"/>
+          <w:numId w:val="1"/>
+        </w:numPr>
+        <w:rPr>
+          <w:rStyle w:val="Referenciaintensa"/>
+        </w:rPr>
+      </w:pPr>
+      <w:r>
+        <w:rPr>
+          <w:rStyle w:val="Referenciaintensa"/>
+        </w:rPr>
+        <w:t>Sumar los 3 resultados. (areaTotal = areaRectangulo + areaTriangulos + areaCuadrado)</w:t>
+      </w:r>
+    </w:p>
+    <w:p>
+      <w:pPr>
+        <w:pStyle w:val="Prrafodelista"/>
+        <w:numPr>
+          <w:ilvl w:val="0"/>
+          <w:numId w:val="1"/>
+        </w:numPr>
+        <w:rPr>
+          <w:rStyle w:val="Referenciaintensa"/>
+        </w:rPr>
+      </w:pPr>
+      <w:r>
+        <w:rPr>
+          <w:rStyle w:val="Referenciaintensa"/>
+        </w:rPr>
+        <w:t xml:space="preserve">Mostrar en pantalla areaTotal </w:t>
+      </w:r>
+    </w:p>
+    <w:p>
+      <w:pPr>
+        <w:pStyle w:val="Prrafodelista"/>
+        <w:numPr>
+          <w:ilvl w:val="0"/>
+          <w:numId w:val="1"/>
+        </w:numPr>
+        <w:rPr>
+          <w:rStyle w:val="Referenciaintensa"/>
+        </w:rPr>
+      </w:pPr>
+      <w:r>
+        <w:rPr>
+          <w:rStyle w:val="Referenciaintensa"/>
+        </w:rPr>
+        <w:t xml:space="preserve">Fin </w:t>
+      </w:r>
+    </w:p>
+    <w:p>
+      <w:r>
+        <w:br/>
+        <w:t xml:space="preserve">Nota: El mínimo número de datos que se puede pedir es la longitud de un lado del cuadrado y la longitud de la altura de cualquier triángulo </w:t>
+      </w:r>
+    </w:p>
+    <w:p/>
+    <w:p/>
+    <w:p>
+      <w:r>
+        <w:t xml:space="preserve">DIAGRAMA DE FLUJO: </w:t>
+      </w:r>
+    </w:p>
+    <w:p>
+      <w:r>
+        <w:rPr>
+          <w:noProof/>
+        </w:rPr>
+        <w:lastRenderedPageBreak/>
+        <w:drawing>
+          <wp:inline distT="0" distB="0" distL="0" distR="0" wp14:anchorId="4F243E49" wp14:editId="30F52D5A">
+            <wp:extent cx="4391890" cy="8887460"/>
+            <wp:effectExtent l="0" t="0" r="0" b="0"/>
+            <wp:docPr id="448754447" name="Imagen 1"/>
+            <wp:cNvGraphicFramePr>
+              <a:graphicFrameLocks xmlns:a="http://schemas.openxmlformats.org/drawingml/2006/main" noChangeAspect="1"/>
+            </wp:cNvGraphicFramePr>
+            <a:graphic xmlns:a="http://schemas.openxmlformats.org/drawingml/2006/main">
+              <a:graphicData uri="http://schemas.openxmlformats.org/drawingml/2006/picture">
+                <pic:pic xmlns:pic="http://schemas.openxmlformats.org/drawingml/2006/picture">
+                  <pic:nvPicPr>
+                    <pic:cNvPr id="0" name="Picture 1"/>
+                    <pic:cNvPicPr>
+                      <a:picLocks noChangeAspect="1" noChangeArrowheads="1"/>
+                    </pic:cNvPicPr>
+                  </pic:nvPicPr>
+                  <pic:blipFill>
+                    <a:blip r:embed="rId5">
+                      <a:extLst>
+                        <a:ext uri="{28A0092B-C50C-407E-A947-70E740481C1C}">
+                          <a14:useLocalDpi xmlns:a14="http://schemas.microsoft.com/office/drawing/2010/main" val="0"/>
+                        </a:ext>
+                      </a:extLst>
+                    </a:blip>
+                    <a:srcRect/>
+                    <a:stretch>
+                      <a:fillRect/>
+                    </a:stretch>
+                  </pic:blipFill>
+                  <pic:spPr bwMode="auto">
+                    <a:xfrm>
+                      <a:off x="0" y="0"/>
+                      <a:ext cx="4394003" cy="8891736"/>
+                    </a:xfrm>
+                    <a:prstGeom prst="rect">
+                      <a:avLst/>
+                    </a:prstGeom>
+                    <a:noFill/>
+                    <a:ln>
+                      <a:noFill/>
+                    </a:ln>
+                  </pic:spPr>
+                </pic:pic>
+              </a:graphicData>
+            </a:graphic>
+          </wp:inline>
+        </w:drawing>
+      </w:r>
     </w:p>
     <w:sectPr>
       <w:pgSz w:w="11906" w:h="16838"/>
@@ -59,7 +330,7 @@
 </file>
 
 <file path=word/numbering.xml><?xml version="1.0" encoding="utf-8"?>
-<w:numbering xmlns:wpc="http://schemas.microsoft.com/office/word/2010/wordprocessingCanvas" xmlns:cx="http://schemas.microsoft.com/office/drawing/2014/chartex" xmlns:cx1="http://schemas.microsoft.com/office/drawing/2015/9/8/chartex" xmlns:cx2="http://schemas.microsoft.com/office/drawing/2015/10/21/chartex" xmlns:cx3="http://schemas.microsoft.com/office/drawing/2016/5/9/chartex" xmlns:cx4="http://schemas.microsoft.com/office/drawing/2016/5/10/chartex" xmlns:cx5="http://schemas.microsoft.com/office/drawing/2016/5/11/chartex" xmlns:cx6="http://schemas.microsoft.com/office/drawing/2016/5/12/chartex" xmlns:cx7="http://schemas.microsoft.com/office/drawing/2016/5/13/chartex" xmlns:cx8="http://schemas.microsoft.com/office/drawing/2016/5/14/chartex" xmlns:mc="http://schemas.openxmlformats.org/markup-compatibility/2006" xmlns:aink="http://schemas.microsoft.com/office/drawing/2016/ink" xmlns:am3d="http://schemas.microsoft.com/office/drawing/2017/model3d" xmlns:o="urn:schemas-microsoft-com:office:office" xmlns:r="http://schemas.openxmlformats.org/officeDocument/2006/relationships" xmlns:m="http://schemas.openxmlformats.org/officeDocument/2006/math" xmlns:v="urn:schemas-microsoft-com:vml" xmlns:wp14="http://schemas.microsoft.com/office/word/2010/wordprocessingDrawing" xmlns:wp="http://schemas.openxmlformats.org/drawingml/2006/wordprocessingDrawing" xmlns:w10="urn:schemas-microsoft-com:office:word" xmlns:w="http://schemas.openxmlformats.org/wordprocessingml/2006/main" xmlns:w14="http://schemas.microsoft.com/office/word/2010/wordml" xmlns:w15="http://schemas.microsoft.com/office/word/2012/wordml" xmlns:w16cid="http://schemas.microsoft.com/office/word/2016/wordml/cid" xmlns:w16se="http://schemas.microsoft.com/office/word/2015/wordml/symex" xmlns:wpg="http://schemas.microsoft.com/office/word/2010/wordprocessingGroup" xmlns:wpi="http://schemas.microsoft.com/office/word/2010/wordprocessingInk" xmlns:wne="http://schemas.microsoft.com/office/word/2006/wordml" xmlns:wps="http://schemas.microsoft.com/office/word/2010/wordprocessingShape" mc:Ignorable="w14 w15 w16se w16cid wp14">
+<w:numbering xmlns:wpc="http://schemas.microsoft.com/office/word/2010/wordprocessingCanvas" xmlns:cx="http://schemas.microsoft.com/office/drawing/2014/chartex" xmlns:cx1="http://schemas.microsoft.com/office/drawing/2015/9/8/chartex" xmlns:cx2="http://schemas.microsoft.com/office/drawing/2015/10/21/chartex" xmlns:cx3="http://schemas.microsoft.com/office/drawing/2016/5/9/chartex" xmlns:cx4="http://schemas.microsoft.com/office/drawing/2016/5/10/chartex" xmlns:cx5="http://schemas.microsoft.com/office/drawing/2016/5/11/chartex" xmlns:cx6="http://schemas.microsoft.com/office/drawing/2016/5/12/chartex" xmlns:cx7="http://schemas.microsoft.com/office/drawing/2016/5/13/chartex" xmlns:cx8="http://schemas.microsoft.com/office/drawing/2016/5/14/chartex" xmlns:mc="http://schemas.openxmlformats.org/markup-compatibility/2006" xmlns:aink="http://schemas.microsoft.com/office/drawing/2016/ink" xmlns:am3d="http://schemas.microsoft.com/office/drawing/2017/model3d" xmlns:o="urn:schemas-microsoft-com:office:office" xmlns:oel="http://schemas.microsoft.com/office/2019/extlst" xmlns:r="http://schemas.openxmlformats.org/officeDocument/2006/relationships" xmlns:m="http://schemas.openxmlformats.org/officeDocument/2006/math" xmlns:v="urn:schemas-microsoft-com:vml" xmlns:wp14="http://schemas.microsoft.com/office/word/2010/wordprocessingDrawing" xmlns:wp="http://schemas.openxmlformats.org/drawingml/2006/wordprocessingDrawing" xmlns:w10="urn:schemas-microsoft-com:office:word" xmlns:w="http://schemas.openxmlformats.org/wordprocessingml/2006/main" xmlns:w14="http://schemas.microsoft.com/office/word/2010/wordml" xmlns:w15="http://schemas.microsoft.com/office/word/2012/wordml" xmlns:w16cex="http://schemas.microsoft.com/office/word/2018/wordml/cex" xmlns:w16cid="http://schemas.microsoft.com/office/word/2016/wordml/cid" xmlns:w16="http://schemas.microsoft.com/office/word/2018/wordml" xmlns:w16sdtdh="http://schemas.microsoft.com/office/word/2020/wordml/sdtdatahash" xmlns:w16se="http://schemas.microsoft.com/office/word/2015/wordml/symex" xmlns:wpg="http://schemas.microsoft.com/office/word/2010/wordprocessingGroup" xmlns:wpi="http://schemas.microsoft.com/office/word/2010/wordprocessingInk" xmlns:wne="http://schemas.microsoft.com/office/word/2006/wordml" xmlns:wps="http://schemas.microsoft.com/office/word/2010/wordprocessingShape" mc:Ignorable="w14 w15 w16se w16cid w16 w16cex w16sdtdh wp14">
   <w:abstractNum w:abstractNumId="0" w15:restartNumberingAfterBreak="0">
     <w:nsid w:val="080E351B"/>
     <w:multiLevelType w:val="hybridMultilevel"/>
@@ -149,14 +420,14 @@
       </w:pPr>
     </w:lvl>
   </w:abstractNum>
-  <w:num w:numId="1">
+  <w:num w:numId="1" w16cid:durableId="474029170">
     <w:abstractNumId w:val="0"/>
   </w:num>
 </w:numbering>
 </file>
 
 <file path=word/styles.xml><?xml version="1.0" encoding="utf-8"?>
-<w:styles xmlns:mc="http://schemas.openxmlformats.org/markup-compatibility/2006" xmlns:r="http://schemas.openxmlformats.org/officeDocument/2006/relationships" xmlns:w="http://schemas.openxmlformats.org/wordprocessingml/2006/main" xmlns:w14="http://schemas.microsoft.com/office/word/2010/wordml" xmlns:w15="http://schemas.microsoft.com/office/word/2012/wordml" xmlns:w16cid="http://schemas.microsoft.com/office/word/2016/wordml/cid" xmlns:w16se="http://schemas.microsoft.com/office/word/2015/wordml/symex" mc:Ignorable="w14 w15 w16se w16cid">
+<w:styles xmlns:mc="http://schemas.openxmlformats.org/markup-compatibility/2006" xmlns:r="http://schemas.openxmlformats.org/officeDocument/2006/relationships" xmlns:w="http://schemas.openxmlformats.org/wordprocessingml/2006/main" xmlns:w14="http://schemas.microsoft.com/office/word/2010/wordml" xmlns:w15="http://schemas.microsoft.com/office/word/2012/wordml" xmlns:w16cex="http://schemas.microsoft.com/office/word/2018/wordml/cex" xmlns:w16cid="http://schemas.microsoft.com/office/word/2016/wordml/cid" xmlns:w16="http://schemas.microsoft.com/office/word/2018/wordml" xmlns:w16sdtdh="http://schemas.microsoft.com/office/word/2020/wordml/sdtdatahash" xmlns:w16se="http://schemas.microsoft.com/office/word/2015/wordml/symex" mc:Ignorable="w14 w15 w16se w16cid w16 w16cex w16sdtdh">
   <w:docDefaults>
     <w:rPrDefault>
       <w:rPr>
@@ -172,7 +443,7 @@
       </w:pPr>
     </w:pPrDefault>
   </w:docDefaults>
-  <w:latentStyles w:defLockedState="0" w:defUIPriority="99" w:defSemiHidden="0" w:defUnhideWhenUsed="0" w:defQFormat="0" w:count="375">
+  <w:latentStyles w:defLockedState="0" w:defUIPriority="99" w:defSemiHidden="0" w:defUnhideWhenUsed="0" w:defQFormat="0" w:count="376">
     <w:lsdException w:name="Normal" w:uiPriority="0" w:qFormat="1"/>
     <w:lsdException w:name="heading 1" w:uiPriority="9" w:qFormat="1"/>
     <w:lsdException w:name="heading 2" w:semiHidden="1" w:uiPriority="9" w:unhideWhenUsed="1" w:qFormat="1"/>
@@ -548,6 +819,7 @@
     <w:lsdException w:name="Smart Hyperlink" w:semiHidden="1" w:unhideWhenUsed="1"/>
     <w:lsdException w:name="Hashtag" w:semiHidden="1" w:unhideWhenUsed="1"/>
     <w:lsdException w:name="Unresolved Mention" w:semiHidden="1" w:unhideWhenUsed="1"/>
+    <w:lsdException w:name="Smart Link" w:semiHidden="1" w:unhideWhenUsed="1"/>
   </w:latentStyles>
   <w:style w:type="paragraph" w:default="1" w:styleId="Normal">
     <w:name w:val="Normal"/>
@@ -590,6 +862,20 @@
       <w:ind w:left="720"/>
       <w:contextualSpacing/>
     </w:pPr>
+  </w:style>
+  <w:style w:type="character" w:styleId="Referenciaintensa">
+    <w:name w:val="Intense Reference"/>
+    <w:basedOn w:val="Fuentedeprrafopredeter"/>
+    <w:uiPriority w:val="32"/>
+    <w:qFormat/>
+    <w:rsid w:val="00014B8C"/>
+    <w:rPr>
+      <w:b/>
+      <w:bCs/>
+      <w:smallCaps/>
+      <w:color w:val="4472C4" w:themeColor="accent1"/>
+      <w:spacing w:val="5"/>
+    </w:rPr>
   </w:style>
 </w:styles>
 </file>

</xml_diff>